<commit_message>
updated to reflect Amazon
</commit_message>
<xml_diff>
--- a/JinwooKimResumeFall2019.docx
+++ b/JinwooKimResumeFall2019.docx
@@ -603,7 +603,7 @@
           <w:b/>
           <w:bCs/>
         </w:rPr>
-        <w:t>A9.com</w:t>
+        <w:t>Amazon</w:t>
       </w:r>
       <w:r>
         <w:rPr>
@@ -613,6 +613,16 @@
         </w:rPr>
         <w:t xml:space="preserve"> | Analytics Data Platform</w:t>
       </w:r>
+      <w:r>
+        <w:rPr>
+          <w:rFonts w:eastAsia="Times New Roman"/>
+          <w:b/>
+          <w:bCs/>
+        </w:rPr>
+        <w:t xml:space="preserve"> at A9.com</w:t>
+      </w:r>
+      <w:bookmarkStart w:id="0" w:name="_GoBack"/>
+      <w:bookmarkEnd w:id="0"/>
       <w:r>
         <w:rPr>
           <w:rFonts w:eastAsia="Times New Roman"/>
@@ -1109,8 +1119,8 @@
         </w:rPr>
         <w:t xml:space="preserve"> 2017 </w:t>
       </w:r>
-      <w:bookmarkStart w:id="0" w:name="OLE_LINK1"/>
-      <w:bookmarkStart w:id="1" w:name="OLE_LINK2"/>
+      <w:bookmarkStart w:id="1" w:name="OLE_LINK1"/>
+      <w:bookmarkStart w:id="2" w:name="OLE_LINK2"/>
       <w:r>
         <w:rPr>
           <w:rFonts w:eastAsia="Times New Roman"/>
@@ -1123,8 +1133,8 @@
         </w:rPr>
         <w:t>–</w:t>
       </w:r>
-      <w:bookmarkEnd w:id="0"/>
       <w:bookmarkEnd w:id="1"/>
+      <w:bookmarkEnd w:id="2"/>
       <w:r>
         <w:rPr>
           <w:rFonts w:eastAsia="Times New Roman"/>
@@ -2136,8 +2146,6 @@
         </w:rPr>
         <w:t xml:space="preserve"> Place Overall 2019</w:t>
       </w:r>
-      <w:bookmarkStart w:id="2" w:name="_GoBack"/>
-      <w:bookmarkEnd w:id="2"/>
     </w:p>
     <w:p>
       <w:pPr>

</xml_diff>

<commit_message>
removed hard figures from fall2019 resume
</commit_message>
<xml_diff>
--- a/JinwooKimResumeFall2019.docx
+++ b/JinwooKimResumeFall2019.docx
@@ -103,18 +103,12 @@
     <w:p>
       <w:pPr>
         <w:ind w:left="2"/>
-        <w:rPr>
-          <w:sz w:val="21"/>
-          <w:szCs w:val="21"/>
-        </w:rPr>
-      </w:pPr>
-      <w:r>
-        <w:rPr>
-          <w:rFonts w:eastAsia="Times New Roman"/>
-          <w:b/>
-          <w:bCs/>
-          <w:sz w:val="21"/>
-          <w:szCs w:val="21"/>
+      </w:pPr>
+      <w:r>
+        <w:rPr>
+          <w:rFonts w:eastAsia="Times New Roman"/>
+          <w:b/>
+          <w:bCs/>
         </w:rPr>
         <w:t>Georgia Institute of Technology</w:t>
       </w:r>
@@ -122,8 +116,6 @@
         <w:rPr>
           <w:rFonts w:eastAsia="Times New Roman"/>
           <w:bCs/>
-          <w:sz w:val="21"/>
-          <w:szCs w:val="21"/>
         </w:rPr>
         <w:t>,</w:t>
       </w:r>
@@ -132,8 +124,6 @@
           <w:rFonts w:eastAsia="Times New Roman"/>
           <w:b/>
           <w:bCs/>
-          <w:sz w:val="21"/>
-          <w:szCs w:val="21"/>
         </w:rPr>
         <w:t xml:space="preserve"> </w:t>
       </w:r>
@@ -141,8 +131,6 @@
         <w:rPr>
           <w:rFonts w:eastAsia="Times New Roman"/>
           <w:bCs/>
-          <w:sz w:val="21"/>
-          <w:szCs w:val="21"/>
         </w:rPr>
         <w:t>Atlanta, GA</w:t>
       </w:r>
@@ -151,8 +139,6 @@
           <w:rFonts w:eastAsia="Times New Roman"/>
           <w:b/>
           <w:bCs/>
-          <w:sz w:val="21"/>
-          <w:szCs w:val="21"/>
         </w:rPr>
         <w:tab/>
       </w:r>
@@ -161,8 +147,6 @@
           <w:rFonts w:eastAsia="Times New Roman"/>
           <w:b/>
           <w:bCs/>
-          <w:sz w:val="21"/>
-          <w:szCs w:val="21"/>
         </w:rPr>
         <w:tab/>
       </w:r>
@@ -171,8 +155,6 @@
           <w:rFonts w:eastAsia="Times New Roman"/>
           <w:b/>
           <w:bCs/>
-          <w:sz w:val="21"/>
-          <w:szCs w:val="21"/>
         </w:rPr>
         <w:tab/>
       </w:r>
@@ -181,8 +163,6 @@
           <w:rFonts w:eastAsia="Times New Roman"/>
           <w:b/>
           <w:bCs/>
-          <w:sz w:val="21"/>
-          <w:szCs w:val="21"/>
         </w:rPr>
         <w:tab/>
       </w:r>
@@ -191,8 +171,6 @@
           <w:rFonts w:eastAsia="Times New Roman"/>
           <w:b/>
           <w:bCs/>
-          <w:sz w:val="21"/>
-          <w:szCs w:val="21"/>
         </w:rPr>
         <w:tab/>
       </w:r>
@@ -201,8 +179,6 @@
           <w:rFonts w:eastAsia="Times New Roman"/>
           <w:b/>
           <w:bCs/>
-          <w:sz w:val="21"/>
-          <w:szCs w:val="21"/>
         </w:rPr>
         <w:tab/>
       </w:r>
@@ -211,8 +187,6 @@
           <w:rFonts w:eastAsia="Times New Roman"/>
           <w:b/>
           <w:bCs/>
-          <w:sz w:val="21"/>
-          <w:szCs w:val="21"/>
         </w:rPr>
         <w:t xml:space="preserve">    </w:t>
       </w:r>
@@ -221,29 +195,15 @@
           <w:rFonts w:eastAsia="Times New Roman"/>
           <w:b/>
           <w:bCs/>
-          <w:sz w:val="21"/>
-          <w:szCs w:val="21"/>
         </w:rPr>
         <w:tab/>
-        <w:t xml:space="preserve">      </w:t>
-      </w:r>
-      <w:r>
-        <w:rPr>
-          <w:rFonts w:eastAsia="Times New Roman"/>
-          <w:b/>
-          <w:bCs/>
-          <w:sz w:val="21"/>
-          <w:szCs w:val="21"/>
-        </w:rPr>
-        <w:t xml:space="preserve"> </w:t>
+        <w:t xml:space="preserve">     </w:t>
       </w:r>
       <w:r>
         <w:rPr>
           <w:rFonts w:eastAsia="Times New Roman"/>
           <w:bCs/>
           <w:i/>
-          <w:sz w:val="21"/>
-          <w:szCs w:val="21"/>
         </w:rPr>
         <w:t>August 2017 - Present</w:t>
       </w:r>
@@ -252,10 +212,6 @@
       <w:pPr>
         <w:spacing w:line="229" w:lineRule="auto"/>
         <w:ind w:left="2"/>
-        <w:rPr>
-          <w:sz w:val="21"/>
-          <w:szCs w:val="21"/>
-        </w:rPr>
       </w:pPr>
       <w:r>
         <w:rPr>
@@ -263,8 +219,6 @@
           <w:bCs/>
           <w:i/>
           <w:iCs/>
-          <w:sz w:val="21"/>
-          <w:szCs w:val="21"/>
         </w:rPr>
         <w:t>Bachelor of Science in Computer Science</w:t>
       </w:r>
@@ -275,8 +229,6 @@
           <w:bCs/>
           <w:i/>
           <w:iCs/>
-          <w:sz w:val="21"/>
-          <w:szCs w:val="21"/>
         </w:rPr>
         <w:tab/>
       </w:r>
@@ -287,8 +239,6 @@
           <w:bCs/>
           <w:i/>
           <w:iCs/>
-          <w:sz w:val="21"/>
-          <w:szCs w:val="21"/>
         </w:rPr>
         <w:tab/>
       </w:r>
@@ -299,8 +249,6 @@
           <w:bCs/>
           <w:i/>
           <w:iCs/>
-          <w:sz w:val="21"/>
-          <w:szCs w:val="21"/>
         </w:rPr>
         <w:tab/>
       </w:r>
@@ -311,8 +259,6 @@
           <w:bCs/>
           <w:i/>
           <w:iCs/>
-          <w:sz w:val="21"/>
-          <w:szCs w:val="21"/>
         </w:rPr>
         <w:tab/>
       </w:r>
@@ -323,8 +269,6 @@
           <w:bCs/>
           <w:i/>
           <w:iCs/>
-          <w:sz w:val="21"/>
-          <w:szCs w:val="21"/>
         </w:rPr>
         <w:tab/>
       </w:r>
@@ -335,80 +279,34 @@
           <w:bCs/>
           <w:i/>
           <w:iCs/>
-          <w:sz w:val="21"/>
-          <w:szCs w:val="21"/>
         </w:rPr>
         <w:tab/>
-        <w:t xml:space="preserve"> </w:t>
-      </w:r>
-      <w:r>
-        <w:rPr>
-          <w:rFonts w:eastAsia="Times New Roman"/>
-          <w:b/>
+      </w:r>
+      <w:r>
+        <w:rPr>
+          <w:rFonts w:eastAsia="Times New Roman"/>
+          <w:b/>
+          <w:bCs/>
           <w:i/>
           <w:iCs/>
-          <w:sz w:val="21"/>
-          <w:szCs w:val="21"/>
-        </w:rPr>
-        <w:t xml:space="preserve">            </w:t>
-      </w:r>
-      <w:proofErr w:type="gramStart"/>
-      <w:r>
-        <w:rPr>
-          <w:rFonts w:eastAsia="Times New Roman"/>
-          <w:b/>
-          <w:bCs/>
+        </w:rPr>
+        <w:t>Expected</w:t>
+      </w:r>
+      <w:r>
+        <w:rPr>
+          <w:rFonts w:eastAsia="Times New Roman"/>
+          <w:b/>
           <w:i/>
           <w:iCs/>
-          <w:sz w:val="21"/>
-          <w:szCs w:val="21"/>
-        </w:rPr>
-        <w:tab/>
-      </w:r>
-      <w:r>
-        <w:rPr>
-          <w:rFonts w:eastAsia="Times New Roman"/>
-          <w:b/>
-          <w:bCs/>
+        </w:rPr>
+        <w:t xml:space="preserve"> Graduation: </w:t>
+      </w:r>
+      <w:r>
+        <w:rPr>
+          <w:rFonts w:eastAsia="Times New Roman"/>
+          <w:b/>
           <w:i/>
           <w:iCs/>
-          <w:sz w:val="21"/>
-          <w:szCs w:val="21"/>
-        </w:rPr>
-        <w:t xml:space="preserve"> </w:t>
-      </w:r>
-      <w:r>
-        <w:rPr>
-          <w:rFonts w:eastAsia="Times New Roman"/>
-          <w:b/>
-          <w:bCs/>
-          <w:i/>
-          <w:iCs/>
-          <w:sz w:val="21"/>
-          <w:szCs w:val="21"/>
-        </w:rPr>
-        <w:t xml:space="preserve"> Expected</w:t>
-      </w:r>
-      <w:proofErr w:type="gramEnd"/>
-      <w:r>
-        <w:rPr>
-          <w:rFonts w:eastAsia="Times New Roman"/>
-          <w:b/>
-          <w:i/>
-          <w:iCs/>
-          <w:sz w:val="21"/>
-          <w:szCs w:val="21"/>
-        </w:rPr>
-        <w:t xml:space="preserve"> Graduation: </w:t>
-      </w:r>
-      <w:r>
-        <w:rPr>
-          <w:rFonts w:eastAsia="Times New Roman"/>
-          <w:b/>
-          <w:i/>
-          <w:iCs/>
-          <w:sz w:val="21"/>
-          <w:szCs w:val="21"/>
         </w:rPr>
         <w:t>May 2020</w:t>
       </w:r>
@@ -426,17 +324,13 @@
           <w:rFonts w:ascii="Arial" w:eastAsia="Arial" w:hAnsi="Arial" w:cs="Arial"/>
           <w:b/>
           <w:bCs/>
-          <w:sz w:val="21"/>
-          <w:szCs w:val="21"/>
-        </w:rPr>
-      </w:pPr>
-      <w:r>
-        <w:rPr>
-          <w:rFonts w:eastAsia="Times New Roman"/>
-          <w:b/>
-          <w:bCs/>
-          <w:sz w:val="21"/>
-          <w:szCs w:val="21"/>
+        </w:rPr>
+      </w:pPr>
+      <w:r>
+        <w:rPr>
+          <w:rFonts w:eastAsia="Times New Roman"/>
+          <w:b/>
+          <w:bCs/>
         </w:rPr>
         <w:t>GPA: 3.8</w:t>
       </w:r>
@@ -445,8 +339,6 @@
           <w:rFonts w:eastAsia="Times New Roman"/>
           <w:b/>
           <w:bCs/>
-          <w:sz w:val="21"/>
-          <w:szCs w:val="21"/>
         </w:rPr>
         <w:t>7</w:t>
       </w:r>
@@ -455,8 +347,6 @@
           <w:rFonts w:eastAsia="Times New Roman"/>
           <w:b/>
           <w:bCs/>
-          <w:sz w:val="21"/>
-          <w:szCs w:val="21"/>
         </w:rPr>
         <w:t>/4.0</w:t>
       </w:r>
@@ -472,15 +362,11 @@
         </w:tabs>
         <w:rPr>
           <w:rFonts w:ascii="Arial" w:eastAsia="Arial" w:hAnsi="Arial" w:cs="Arial"/>
-          <w:sz w:val="21"/>
-          <w:szCs w:val="21"/>
-        </w:rPr>
-      </w:pPr>
-      <w:r>
-        <w:rPr>
-          <w:rFonts w:eastAsia="Times New Roman"/>
-          <w:sz w:val="21"/>
-          <w:szCs w:val="21"/>
+        </w:rPr>
+      </w:pPr>
+      <w:r>
+        <w:rPr>
+          <w:rFonts w:eastAsia="Times New Roman"/>
         </w:rPr>
         <w:t>Concentration in Artificial Intelligence and Information Internetworks</w:t>
       </w:r>
@@ -496,63 +382,47 @@
         </w:tabs>
         <w:rPr>
           <w:rFonts w:ascii="Arial" w:eastAsia="Arial" w:hAnsi="Arial" w:cs="Arial"/>
-          <w:sz w:val="21"/>
-          <w:szCs w:val="21"/>
-        </w:rPr>
-      </w:pPr>
-      <w:r>
-        <w:rPr>
-          <w:rFonts w:eastAsia="Times New Roman"/>
-          <w:sz w:val="21"/>
-          <w:szCs w:val="21"/>
+        </w:rPr>
+      </w:pPr>
+      <w:r>
+        <w:rPr>
+          <w:rFonts w:eastAsia="Times New Roman"/>
         </w:rPr>
         <w:t>Relevant Coursework: Data Structure and Algorithms, Object and Design</w:t>
       </w:r>
       <w:r>
         <w:rPr>
           <w:rFonts w:eastAsia="Times New Roman"/>
-          <w:sz w:val="21"/>
-          <w:szCs w:val="21"/>
         </w:rPr>
         <w:t xml:space="preserve">, </w:t>
       </w:r>
       <w:r>
         <w:rPr>
           <w:rFonts w:eastAsia="Times New Roman"/>
-          <w:sz w:val="21"/>
-          <w:szCs w:val="21"/>
         </w:rPr>
         <w:t>Computer Organization and Program</w:t>
       </w:r>
       <w:r>
         <w:rPr>
           <w:rFonts w:eastAsia="Times New Roman"/>
-          <w:sz w:val="21"/>
-          <w:szCs w:val="21"/>
         </w:rPr>
         <w:t>ming</w:t>
       </w:r>
       <w:r>
         <w:rPr>
           <w:rFonts w:eastAsia="Times New Roman"/>
-          <w:sz w:val="21"/>
-          <w:szCs w:val="21"/>
         </w:rPr>
         <w:t>, Design and Analysis</w:t>
       </w:r>
       <w:r>
         <w:rPr>
           <w:rFonts w:eastAsia="Times New Roman"/>
-          <w:sz w:val="21"/>
-          <w:szCs w:val="21"/>
         </w:rPr>
         <w:t xml:space="preserve"> of Algorithms</w:t>
       </w:r>
       <w:r>
         <w:rPr>
           <w:rFonts w:eastAsia="Times New Roman"/>
-          <w:sz w:val="21"/>
-          <w:szCs w:val="21"/>
         </w:rPr>
         <w:t>, Database Systems</w:t>
       </w:r>
@@ -621,8 +491,6 @@
         </w:rPr>
         <w:t xml:space="preserve"> at A9.com</w:t>
       </w:r>
-      <w:bookmarkStart w:id="0" w:name="_GoBack"/>
-      <w:bookmarkEnd w:id="0"/>
       <w:r>
         <w:rPr>
           <w:rFonts w:eastAsia="Times New Roman"/>
@@ -759,20 +627,40 @@
         <w:rPr>
           <w:rFonts w:eastAsia="Times New Roman"/>
         </w:rPr>
-        <w:t xml:space="preserve"> a</w:t>
-      </w:r>
-      <w:r>
-        <w:rPr>
-          <w:rFonts w:eastAsia="Times New Roman"/>
-        </w:rPr>
-        <w:t xml:space="preserve"> solution for potential cost savings of over $10,000 per month</w:t>
-      </w:r>
-      <w:r>
-        <w:rPr>
-          <w:rFonts w:eastAsia="Times New Roman"/>
-        </w:rPr>
-        <w:t xml:space="preserve"> for A9.com</w:t>
-      </w:r>
+        <w:t xml:space="preserve"> </w:t>
+      </w:r>
+      <w:r>
+        <w:rPr>
+          <w:rFonts w:eastAsia="Times New Roman"/>
+        </w:rPr>
+        <w:t>insights</w:t>
+      </w:r>
+      <w:r>
+        <w:rPr>
+          <w:rFonts w:eastAsia="Times New Roman"/>
+        </w:rPr>
+        <w:t xml:space="preserve"> for potential cost savings of </w:t>
+      </w:r>
+      <w:r>
+        <w:rPr>
+          <w:rFonts w:eastAsia="Times New Roman"/>
+        </w:rPr>
+        <w:t xml:space="preserve">up to 83% </w:t>
+      </w:r>
+      <w:r>
+        <w:rPr>
+          <w:rFonts w:eastAsia="Times New Roman"/>
+        </w:rPr>
+        <w:t xml:space="preserve">for </w:t>
+      </w:r>
+      <w:r>
+        <w:rPr>
+          <w:rFonts w:eastAsia="Times New Roman"/>
+        </w:rPr>
+        <w:t>internal usage of EMR clustsers</w:t>
+      </w:r>
+      <w:bookmarkStart w:id="0" w:name="_GoBack"/>
+      <w:bookmarkEnd w:id="0"/>
     </w:p>
     <w:p>
       <w:pPr>
@@ -894,37 +782,40 @@
         </w:rPr>
       </w:pPr>
       <w:r>
-        <w:t>Implemented</w:t>
-      </w:r>
-      <w:r>
-        <w:t xml:space="preserve"> programs to </w:t>
-      </w:r>
-      <w:r>
-        <w:t>read</w:t>
-      </w:r>
-      <w:r>
-        <w:t xml:space="preserve"> </w:t>
-      </w:r>
-      <w:r>
-        <w:t>data from</w:t>
-      </w:r>
-      <w:r>
-        <w:t xml:space="preserve"> satellite</w:t>
-      </w:r>
-      <w:r>
-        <w:t xml:space="preserve"> terminal</w:t>
-      </w:r>
-      <w:r>
-        <w:t xml:space="preserve"> </w:t>
-      </w:r>
-      <w:r>
-        <w:t>sensors</w:t>
-      </w:r>
-      <w:r>
-        <w:t>, utilizing interface control documents</w:t>
-      </w:r>
-      <w:r>
-        <w:t xml:space="preserve"> (ICD)</w:t>
+        <w:rPr>
+          <w:rFonts w:eastAsia="Times New Roman"/>
+          <w:bCs/>
+          <w:sz w:val="21"/>
+          <w:szCs w:val="21"/>
+        </w:rPr>
+        <w:t xml:space="preserve">Implemented </w:t>
+      </w:r>
+      <w:r>
+        <w:rPr>
+          <w:rFonts w:eastAsia="Times New Roman"/>
+          <w:bCs/>
+          <w:sz w:val="21"/>
+          <w:szCs w:val="21"/>
+        </w:rPr>
+        <w:t xml:space="preserve">a </w:t>
+      </w:r>
+      <w:r>
+        <w:rPr>
+          <w:rFonts w:eastAsia="Times New Roman"/>
+          <w:bCs/>
+          <w:sz w:val="21"/>
+          <w:szCs w:val="21"/>
+        </w:rPr>
+        <w:t xml:space="preserve">pipeline </w:t>
+      </w:r>
+      <w:r>
+        <w:rPr>
+          <w:rFonts w:eastAsia="Times New Roman"/>
+          <w:bCs/>
+          <w:sz w:val="21"/>
+          <w:szCs w:val="21"/>
+        </w:rPr>
+        <w:t>that connects live satellite sensor data to customer-facing web interfaces</w:t>
       </w:r>
     </w:p>
     <w:p>
@@ -942,7 +833,13 @@
         </w:rPr>
       </w:pPr>
       <w:r>
-        <w:t xml:space="preserve">Created automated text message notification system </w:t>
+        <w:t>Created</w:t>
+      </w:r>
+      <w:r>
+        <w:t xml:space="preserve"> an</w:t>
+      </w:r>
+      <w:r>
+        <w:t xml:space="preserve"> automated text message notification system </w:t>
       </w:r>
       <w:r>
         <w:t>to alert critical persons in case of system failure</w:t>
@@ -975,10 +872,7 @@
         <w:t xml:space="preserve"> admin web pages for configuring </w:t>
       </w:r>
       <w:r>
-        <w:t>user settings</w:t>
-      </w:r>
-      <w:r>
-        <w:t xml:space="preserve"> in client</w:t>
+        <w:t>user settings in client</w:t>
       </w:r>
       <w:r>
         <w:t xml:space="preserve"> database</w:t>
@@ -1216,25 +1110,22 @@
         <w:t xml:space="preserve">data aggregation phase by creating </w:t>
       </w:r>
       <w:r>
-        <w:t>script</w:t>
-      </w:r>
-      <w:r>
-        <w:t xml:space="preserve"> to </w:t>
-      </w:r>
-      <w:r>
-        <w:t>programmatically Google search for</w:t>
+        <w:t xml:space="preserve">a </w:t>
+      </w:r>
+      <w:r>
+        <w:t xml:space="preserve">script to </w:t>
+      </w:r>
+      <w:r>
+        <w:t xml:space="preserve">programmatically Google search </w:t>
+      </w:r>
+      <w:r>
+        <w:t>items</w:t>
       </w:r>
       <w:r>
         <w:t xml:space="preserve"> </w:t>
       </w:r>
       <w:r>
-        <w:t>items</w:t>
-      </w:r>
-      <w:r>
-        <w:t xml:space="preserve"> </w:t>
-      </w:r>
-      <w:r>
-        <w:t>in</w:t>
+        <w:t>found in</w:t>
       </w:r>
       <w:r>
         <w:t xml:space="preserve"> CSV </w:t>
@@ -1255,22 +1146,10 @@
         </w:numPr>
       </w:pPr>
       <w:r>
-        <w:t xml:space="preserve">Wrote </w:t>
-      </w:r>
-      <w:r>
-        <w:t>a script</w:t>
-      </w:r>
-      <w:r>
-        <w:t xml:space="preserve"> to clean and </w:t>
-      </w:r>
-      <w:r>
-        <w:t>preprocess</w:t>
-      </w:r>
-      <w:r>
-        <w:t xml:space="preserve"> data</w:t>
-      </w:r>
-      <w:r>
-        <w:t xml:space="preserve"> for analysis</w:t>
+        <w:t xml:space="preserve">Preprocessed data </w:t>
+      </w:r>
+      <w:r>
+        <w:t>by creating script that extracts text from pdf files resulting in trivial tokenization</w:t>
       </w:r>
     </w:p>
     <w:p>
@@ -1374,44 +1253,20 @@
           <w:ilvl w:val="0"/>
           <w:numId w:val="34"/>
         </w:numPr>
-        <w:rPr>
-          <w:sz w:val="21"/>
-          <w:szCs w:val="21"/>
-        </w:rPr>
-      </w:pPr>
-      <w:r>
-        <w:rPr>
-          <w:sz w:val="21"/>
-          <w:szCs w:val="21"/>
-        </w:rPr>
+      </w:pPr>
+      <w:r>
         <w:t>Built</w:t>
       </w:r>
       <w:r>
-        <w:rPr>
-          <w:sz w:val="21"/>
-          <w:szCs w:val="21"/>
-        </w:rPr>
         <w:t xml:space="preserve"> Android app that promotes environmentally friendly habits for</w:t>
       </w:r>
       <w:r>
-        <w:rPr>
-          <w:sz w:val="21"/>
-          <w:szCs w:val="21"/>
-        </w:rPr>
         <w:t xml:space="preserve"> client</w:t>
       </w:r>
       <w:r>
-        <w:rPr>
-          <w:sz w:val="21"/>
-          <w:szCs w:val="21"/>
-        </w:rPr>
         <w:t xml:space="preserve"> Jones Sustainable Solutions</w:t>
       </w:r>
       <w:r>
-        <w:rPr>
-          <w:sz w:val="21"/>
-          <w:szCs w:val="21"/>
-        </w:rPr>
         <w:t>, LLC</w:t>
       </w:r>
     </w:p>
@@ -1422,44 +1277,20 @@
           <w:ilvl w:val="0"/>
           <w:numId w:val="34"/>
         </w:numPr>
-        <w:rPr>
-          <w:sz w:val="21"/>
-          <w:szCs w:val="21"/>
-        </w:rPr>
-      </w:pPr>
-      <w:r>
-        <w:rPr>
-          <w:sz w:val="21"/>
-          <w:szCs w:val="21"/>
-        </w:rPr>
+      </w:pPr>
+      <w:r>
         <w:t xml:space="preserve">Worked </w:t>
       </w:r>
       <w:r>
-        <w:rPr>
-          <w:sz w:val="21"/>
-          <w:szCs w:val="21"/>
-        </w:rPr>
         <w:t>on</w:t>
       </w:r>
       <w:r>
-        <w:rPr>
-          <w:sz w:val="21"/>
-          <w:szCs w:val="21"/>
-        </w:rPr>
         <w:t xml:space="preserve"> full stack</w:t>
       </w:r>
       <w:r>
-        <w:rPr>
-          <w:sz w:val="21"/>
-          <w:szCs w:val="21"/>
-        </w:rPr>
         <w:t xml:space="preserve"> of technology</w:t>
       </w:r>
       <w:r>
-        <w:rPr>
-          <w:sz w:val="21"/>
-          <w:szCs w:val="21"/>
-        </w:rPr>
         <w:t xml:space="preserve"> acting as both NoSQL database architect and front-end engineer</w:t>
       </w:r>
     </w:p>
@@ -1470,23 +1301,11 @@
           <w:ilvl w:val="0"/>
           <w:numId w:val="34"/>
         </w:numPr>
-        <w:rPr>
-          <w:sz w:val="21"/>
-          <w:szCs w:val="21"/>
-        </w:rPr>
-      </w:pPr>
-      <w:r>
-        <w:rPr>
-          <w:sz w:val="21"/>
-          <w:szCs w:val="21"/>
-        </w:rPr>
+      </w:pPr>
+      <w:r>
         <w:t>Implemented</w:t>
       </w:r>
       <w:r>
-        <w:rPr>
-          <w:sz w:val="21"/>
-          <w:szCs w:val="21"/>
-        </w:rPr>
         <w:t xml:space="preserve"> gamification techniques to encourage users to participate in daily challenges</w:t>
       </w:r>
     </w:p>
@@ -1501,51 +1320,33 @@
           <w:rFonts w:eastAsia="Times New Roman"/>
           <w:b/>
           <w:bCs/>
+        </w:rPr>
+      </w:pPr>
+      <w:r>
+        <w:t>Made</w:t>
+      </w:r>
+      <w:r>
+        <w:t xml:space="preserve"> with Android Studio</w:t>
+      </w:r>
+      <w:r>
+        <w:t xml:space="preserve"> and Firebase</w:t>
+      </w:r>
+    </w:p>
+    <w:p>
+      <w:pPr>
+        <w:pStyle w:val="ListParagraph"/>
+        <w:rPr>
+          <w:rFonts w:eastAsia="Times New Roman"/>
+          <w:b/>
+          <w:bCs/>
           <w:sz w:val="21"/>
           <w:szCs w:val="21"/>
         </w:rPr>
       </w:pPr>
-      <w:r>
-        <w:rPr>
-          <w:sz w:val="21"/>
-          <w:szCs w:val="21"/>
-        </w:rPr>
-        <w:t>Made</w:t>
-      </w:r>
-      <w:r>
-        <w:rPr>
-          <w:sz w:val="21"/>
-          <w:szCs w:val="21"/>
-        </w:rPr>
-        <w:t xml:space="preserve"> with Android Studio</w:t>
-      </w:r>
-      <w:r>
-        <w:rPr>
-          <w:sz w:val="21"/>
-          <w:szCs w:val="21"/>
-        </w:rPr>
-        <w:t xml:space="preserve"> and Firebase</w:t>
-      </w:r>
     </w:p>
     <w:p>
       <w:pPr>
-        <w:pStyle w:val="ListParagraph"/>
-        <w:rPr>
-          <w:rFonts w:eastAsia="Times New Roman"/>
-          <w:b/>
-          <w:bCs/>
-          <w:sz w:val="21"/>
-          <w:szCs w:val="21"/>
-        </w:rPr>
-      </w:pPr>
-    </w:p>
-    <w:p>
-      <w:pPr>
         <w:ind w:left="2"/>
-        <w:rPr>
-          <w:sz w:val="20"/>
-          <w:szCs w:val="20"/>
-        </w:rPr>
       </w:pPr>
       <w:r>
         <w:rPr>
@@ -1572,31 +1373,35 @@
         </w:pBdr>
         <w:rPr>
           <w:rFonts w:eastAsia="Cambria"/>
-          <w:sz w:val="21"/>
-          <w:szCs w:val="21"/>
         </w:rPr>
       </w:pPr>
       <w:r>
         <w:rPr>
           <w:rFonts w:eastAsia="Cambria"/>
-          <w:sz w:val="21"/>
-          <w:szCs w:val="21"/>
-        </w:rPr>
-        <w:t>Developed a custom shell for Unix Environment in C++ with features such as foreground and background job handling, built</w:t>
+        </w:rPr>
+        <w:t>Developed a custom shell for Unix Environment in C++ with features such as foreground and background job</w:t>
       </w:r>
       <w:r>
         <w:rPr>
           <w:rFonts w:eastAsia="Cambria"/>
-          <w:sz w:val="21"/>
-          <w:szCs w:val="21"/>
+        </w:rPr>
+        <w:t xml:space="preserve"> </w:t>
+      </w:r>
+      <w:r>
+        <w:rPr>
+          <w:rFonts w:eastAsia="Cambria"/>
+        </w:rPr>
+        <w:t>handling, built</w:t>
+      </w:r>
+      <w:r>
+        <w:rPr>
+          <w:rFonts w:eastAsia="Cambria"/>
         </w:rPr>
         <w:t>-</w:t>
       </w:r>
       <w:r>
         <w:rPr>
           <w:rFonts w:eastAsia="Cambria"/>
-          <w:sz w:val="21"/>
-          <w:szCs w:val="21"/>
         </w:rPr>
         <w:t>in functions, and basic piping functionality</w:t>
       </w:r>
@@ -1620,32 +1425,24 @@
       <w:r>
         <w:rPr>
           <w:rFonts w:eastAsia="Cambria"/>
-          <w:sz w:val="21"/>
-          <w:szCs w:val="21"/>
         </w:rPr>
         <w:t xml:space="preserve">Used system calls to </w:t>
       </w:r>
       <w:r>
         <w:rPr>
           <w:rFonts w:eastAsia="Cambria"/>
-          <w:sz w:val="21"/>
-          <w:szCs w:val="21"/>
         </w:rPr>
         <w:t>interface</w:t>
       </w:r>
       <w:r>
         <w:rPr>
           <w:rFonts w:eastAsia="Cambria"/>
-          <w:sz w:val="21"/>
-          <w:szCs w:val="21"/>
         </w:rPr>
         <w:t xml:space="preserve"> with the Unix OS</w:t>
       </w:r>
       <w:r>
         <w:rPr>
           <w:rFonts w:eastAsia="Cambria"/>
-          <w:sz w:val="21"/>
-          <w:szCs w:val="21"/>
         </w:rPr>
         <w:t xml:space="preserve"> directly</w:t>
       </w:r>
@@ -1695,51 +1492,23 @@
           <w:ilvl w:val="0"/>
           <w:numId w:val="29"/>
         </w:numPr>
-        <w:rPr>
-          <w:sz w:val="21"/>
-          <w:szCs w:val="21"/>
-        </w:rPr>
-      </w:pPr>
-      <w:r>
-        <w:rPr>
-          <w:sz w:val="21"/>
-          <w:szCs w:val="21"/>
-        </w:rPr>
+      </w:pPr>
+      <w:r>
         <w:t xml:space="preserve">Created a prototype IOT dumbbell using an Arduino device </w:t>
       </w:r>
       <w:r>
-        <w:rPr>
-          <w:sz w:val="21"/>
-          <w:szCs w:val="21"/>
-        </w:rPr>
         <w:t xml:space="preserve">with motion sensors </w:t>
       </w:r>
       <w:r>
-        <w:rPr>
-          <w:sz w:val="21"/>
-          <w:szCs w:val="21"/>
-        </w:rPr>
         <w:t xml:space="preserve">to keep track of </w:t>
       </w:r>
       <w:r>
-        <w:rPr>
-          <w:sz w:val="21"/>
-          <w:szCs w:val="21"/>
-        </w:rPr>
         <w:t xml:space="preserve">the </w:t>
       </w:r>
       <w:r>
-        <w:rPr>
-          <w:sz w:val="21"/>
-          <w:szCs w:val="21"/>
-        </w:rPr>
         <w:t xml:space="preserve">number of </w:t>
       </w:r>
       <w:r>
-        <w:rPr>
-          <w:sz w:val="21"/>
-          <w:szCs w:val="21"/>
-        </w:rPr>
         <w:t>repetitions preformed in a set in an attempt to simply the workout experience</w:t>
       </w:r>
     </w:p>
@@ -1750,16 +1519,8 @@
           <w:ilvl w:val="0"/>
           <w:numId w:val="29"/>
         </w:numPr>
-        <w:rPr>
-          <w:sz w:val="21"/>
-          <w:szCs w:val="21"/>
-        </w:rPr>
-      </w:pPr>
-      <w:r>
-        <w:rPr>
-          <w:sz w:val="21"/>
-          <w:szCs w:val="21"/>
-        </w:rPr>
+      </w:pPr>
+      <w:r>
         <w:t>Experimented with using Bluetooth capabilities in Arduino device to send workout data back to computer for analysis</w:t>
       </w:r>
     </w:p>
@@ -1770,65 +1531,29 @@
           <w:ilvl w:val="0"/>
           <w:numId w:val="29"/>
         </w:numPr>
-        <w:rPr>
-          <w:sz w:val="21"/>
-          <w:szCs w:val="21"/>
-        </w:rPr>
-      </w:pPr>
-      <w:r>
-        <w:rPr>
-          <w:sz w:val="21"/>
-          <w:szCs w:val="21"/>
-        </w:rPr>
+      </w:pPr>
+      <w:r>
         <w:t xml:space="preserve">Developed a Python program to </w:t>
       </w:r>
       <w:r>
-        <w:rPr>
-          <w:sz w:val="21"/>
-          <w:szCs w:val="21"/>
-        </w:rPr>
         <w:t>create</w:t>
       </w:r>
       <w:r>
-        <w:rPr>
-          <w:sz w:val="21"/>
-          <w:szCs w:val="21"/>
-        </w:rPr>
         <w:t xml:space="preserve"> </w:t>
       </w:r>
       <w:r>
-        <w:rPr>
-          <w:sz w:val="21"/>
-          <w:szCs w:val="21"/>
-        </w:rPr>
         <w:t>future</w:t>
       </w:r>
       <w:r>
-        <w:rPr>
-          <w:sz w:val="21"/>
-          <w:szCs w:val="21"/>
-        </w:rPr>
         <w:t xml:space="preserve"> workout</w:t>
       </w:r>
       <w:r>
-        <w:rPr>
-          <w:sz w:val="21"/>
-          <w:szCs w:val="21"/>
-        </w:rPr>
         <w:t>s using t</w:t>
       </w:r>
       <w:r>
-        <w:rPr>
-          <w:sz w:val="21"/>
-          <w:szCs w:val="21"/>
-        </w:rPr>
         <w:t xml:space="preserve">ransmitted data </w:t>
       </w:r>
       <w:r>
-        <w:rPr>
-          <w:sz w:val="21"/>
-          <w:szCs w:val="21"/>
-        </w:rPr>
         <w:t>for a personalized experience</w:t>
       </w:r>
     </w:p>
@@ -1909,18 +1634,12 @@
     <w:p>
       <w:pPr>
         <w:ind w:left="2"/>
-        <w:rPr>
-          <w:sz w:val="21"/>
-          <w:szCs w:val="21"/>
-        </w:rPr>
-      </w:pPr>
-      <w:r>
-        <w:rPr>
-          <w:rFonts w:eastAsia="Times New Roman"/>
-          <w:b/>
-          <w:bCs/>
-          <w:sz w:val="21"/>
-          <w:szCs w:val="21"/>
+      </w:pPr>
+      <w:r>
+        <w:rPr>
+          <w:rFonts w:eastAsia="Times New Roman"/>
+          <w:b/>
+          <w:bCs/>
         </w:rPr>
         <w:t xml:space="preserve">Programming Languages: </w:t>
       </w:r>
@@ -1928,116 +1647,32 @@
         <w:rPr>
           <w:rFonts w:eastAsia="Times New Roman"/>
           <w:bCs/>
-          <w:sz w:val="21"/>
-          <w:szCs w:val="21"/>
         </w:rPr>
         <w:t xml:space="preserve">Proficient in </w:t>
       </w:r>
       <w:r>
         <w:rPr>
           <w:rFonts w:eastAsia="Times New Roman"/>
-          <w:sz w:val="21"/>
-          <w:szCs w:val="21"/>
-        </w:rPr>
-        <w:t>Java</w:t>
-      </w:r>
-      <w:r>
-        <w:rPr>
-          <w:rFonts w:eastAsia="Times New Roman"/>
-          <w:sz w:val="21"/>
-          <w:szCs w:val="21"/>
-        </w:rPr>
-        <w:t xml:space="preserve"> and</w:t>
-      </w:r>
-      <w:r>
-        <w:rPr>
-          <w:rFonts w:eastAsia="Times New Roman"/>
-          <w:sz w:val="21"/>
-          <w:szCs w:val="21"/>
-        </w:rPr>
-        <w:t xml:space="preserve"> Python</w:t>
-      </w:r>
-      <w:r>
-        <w:rPr>
-          <w:rFonts w:eastAsia="Times New Roman"/>
-          <w:sz w:val="21"/>
-          <w:szCs w:val="21"/>
-        </w:rPr>
-        <w:t xml:space="preserve">; experienced with </w:t>
-      </w:r>
-      <w:r>
-        <w:rPr>
-          <w:rFonts w:eastAsia="Times New Roman"/>
-          <w:sz w:val="21"/>
-          <w:szCs w:val="21"/>
-        </w:rPr>
-        <w:t xml:space="preserve">SQL, HTML, </w:t>
-      </w:r>
-      <w:proofErr w:type="spellStart"/>
-      <w:r>
-        <w:rPr>
-          <w:rFonts w:eastAsia="Times New Roman"/>
-          <w:sz w:val="21"/>
-          <w:szCs w:val="21"/>
+        </w:rPr>
+        <w:t xml:space="preserve">Java and Python; experienced with SQL, HTML, </w:t>
+      </w:r>
+      <w:r>
+        <w:rPr>
+          <w:rFonts w:eastAsia="Times New Roman"/>
         </w:rPr>
         <w:t>Tcl</w:t>
       </w:r>
-      <w:proofErr w:type="spellEnd"/>
-      <w:r>
-        <w:rPr>
-          <w:rFonts w:eastAsia="Times New Roman"/>
-          <w:sz w:val="21"/>
-          <w:szCs w:val="21"/>
+      <w:r>
+        <w:rPr>
+          <w:rFonts w:eastAsia="Times New Roman"/>
         </w:rPr>
         <w:t>;</w:t>
       </w:r>
       <w:r>
         <w:rPr>
           <w:rFonts w:eastAsia="Times New Roman"/>
-          <w:sz w:val="21"/>
-          <w:szCs w:val="21"/>
-        </w:rPr>
-        <w:t xml:space="preserve"> familiar with </w:t>
-      </w:r>
-      <w:r>
-        <w:rPr>
-          <w:rFonts w:eastAsia="Times New Roman"/>
-          <w:sz w:val="21"/>
-          <w:szCs w:val="21"/>
-        </w:rPr>
-        <w:t>C</w:t>
-      </w:r>
-      <w:r>
-        <w:rPr>
-          <w:rFonts w:eastAsia="Times New Roman"/>
-          <w:sz w:val="21"/>
-          <w:szCs w:val="21"/>
-        </w:rPr>
-        <w:t xml:space="preserve">, </w:t>
-      </w:r>
-      <w:r>
-        <w:rPr>
-          <w:rFonts w:eastAsia="Times New Roman"/>
-          <w:sz w:val="21"/>
-          <w:szCs w:val="21"/>
-        </w:rPr>
-        <w:t>C++</w:t>
-      </w:r>
-      <w:r>
-        <w:rPr>
-          <w:rFonts w:eastAsia="Times New Roman"/>
-          <w:sz w:val="21"/>
-          <w:szCs w:val="21"/>
-        </w:rPr>
-        <w:t xml:space="preserve">, </w:t>
-      </w:r>
-      <w:r>
-        <w:rPr>
-          <w:rFonts w:eastAsia="Times New Roman"/>
-          <w:sz w:val="21"/>
-          <w:szCs w:val="21"/>
-        </w:rPr>
-        <w:t>CSS</w:t>
+        </w:rPr>
+        <w:t xml:space="preserve"> familiar with C, C++, CSS</w:t>
       </w:r>
     </w:p>
     <w:p>
@@ -2045,17 +1680,13 @@
         <w:ind w:left="2"/>
         <w:rPr>
           <w:rFonts w:eastAsia="Times New Roman"/>
-          <w:sz w:val="21"/>
-          <w:szCs w:val="21"/>
-        </w:rPr>
-      </w:pPr>
-      <w:r>
-        <w:rPr>
-          <w:rFonts w:eastAsia="Times New Roman"/>
-          <w:b/>
-          <w:bCs/>
-          <w:sz w:val="21"/>
-          <w:szCs w:val="21"/>
+        </w:rPr>
+      </w:pPr>
+      <w:r>
+        <w:rPr>
+          <w:rFonts w:eastAsia="Times New Roman"/>
+          <w:b/>
+          <w:bCs/>
         </w:rPr>
         <w:t>Technologies</w:t>
       </w:r>
@@ -2064,42 +1695,26 @@
           <w:rFonts w:eastAsia="Times New Roman"/>
           <w:b/>
           <w:bCs/>
-          <w:sz w:val="21"/>
-          <w:szCs w:val="21"/>
         </w:rPr>
         <w:t>:</w:t>
       </w:r>
       <w:r>
         <w:rPr>
           <w:rFonts w:eastAsia="Times New Roman"/>
-          <w:sz w:val="21"/>
-          <w:szCs w:val="21"/>
         </w:rPr>
         <w:t xml:space="preserve"> AWS, </w:t>
       </w:r>
       <w:r>
         <w:rPr>
           <w:rFonts w:eastAsia="Times New Roman"/>
-          <w:sz w:val="21"/>
-          <w:szCs w:val="21"/>
         </w:rPr>
         <w:t xml:space="preserve">Firebase, </w:t>
       </w:r>
       <w:r>
         <w:rPr>
           <w:rFonts w:eastAsia="Times New Roman"/>
-          <w:sz w:val="21"/>
-          <w:szCs w:val="21"/>
-        </w:rPr>
-        <w:t>Android, Git</w:t>
-      </w:r>
-      <w:r>
-        <w:rPr>
-          <w:rFonts w:eastAsia="Times New Roman"/>
-          <w:sz w:val="21"/>
-          <w:szCs w:val="21"/>
-        </w:rPr>
-        <w:t>, Unix, PostgreSQL, MySQL</w:t>
+        </w:rPr>
+        <w:t>Android, Git, Unix, PostgreSQL, MySQL</w:t>
       </w:r>
     </w:p>
     <w:p>
@@ -2107,33 +1722,25 @@
         <w:ind w:left="2"/>
         <w:rPr>
           <w:rFonts w:eastAsia="Times New Roman"/>
-          <w:sz w:val="21"/>
-          <w:szCs w:val="21"/>
-        </w:rPr>
-      </w:pPr>
-      <w:r>
-        <w:rPr>
-          <w:rFonts w:eastAsia="Times New Roman"/>
-          <w:b/>
-          <w:bCs/>
-          <w:sz w:val="21"/>
-          <w:szCs w:val="21"/>
+        </w:rPr>
+      </w:pPr>
+      <w:r>
+        <w:rPr>
+          <w:rFonts w:eastAsia="Times New Roman"/>
+          <w:b/>
+          <w:bCs/>
         </w:rPr>
         <w:t xml:space="preserve">Achievements: </w:t>
       </w:r>
       <w:r>
         <w:rPr>
           <w:rFonts w:eastAsia="Times New Roman"/>
-          <w:sz w:val="21"/>
-          <w:szCs w:val="21"/>
         </w:rPr>
         <w:t>National Merit Finalist 2016, Google Games 7</w:t>
       </w:r>
       <w:r>
         <w:rPr>
           <w:rFonts w:eastAsia="Times New Roman"/>
-          <w:sz w:val="21"/>
-          <w:szCs w:val="21"/>
           <w:vertAlign w:val="superscript"/>
         </w:rPr>
         <w:t>th</w:t>
@@ -2141,21 +1748,9 @@
       <w:r>
         <w:rPr>
           <w:rFonts w:eastAsia="Times New Roman"/>
-          <w:sz w:val="21"/>
-          <w:szCs w:val="21"/>
         </w:rPr>
         <w:t xml:space="preserve"> Place Overall 2019</w:t>
       </w:r>
-    </w:p>
-    <w:p>
-      <w:pPr>
-        <w:ind w:left="2"/>
-        <w:rPr>
-          <w:rFonts w:eastAsia="Times New Roman"/>
-          <w:sz w:val="21"/>
-          <w:szCs w:val="21"/>
-        </w:rPr>
-      </w:pPr>
     </w:p>
     <w:sectPr>
       <w:type w:val="continuous"/>
@@ -5879,6 +5474,7 @@
     <w:lsdException w:name="HTML Sample" w:semiHidden="1" w:unhideWhenUsed="1"/>
     <w:lsdException w:name="HTML Typewriter" w:semiHidden="1" w:unhideWhenUsed="1"/>
     <w:lsdException w:name="HTML Variable" w:semiHidden="1" w:unhideWhenUsed="1"/>
+    <w:lsdException w:name="Normal Table" w:semiHidden="1" w:unhideWhenUsed="1"/>
     <w:lsdException w:name="annotation subject" w:semiHidden="1" w:unhideWhenUsed="1"/>
     <w:lsdException w:name="No List" w:semiHidden="1" w:unhideWhenUsed="1"/>
     <w:lsdException w:name="Outline List 1" w:semiHidden="1" w:unhideWhenUsed="1"/>
@@ -5925,8 +5521,10 @@
     <w:lsdException w:name="Table Subtle 2" w:semiHidden="1" w:unhideWhenUsed="1"/>
     <w:lsdException w:name="Table Web 1" w:semiHidden="1" w:unhideWhenUsed="1"/>
     <w:lsdException w:name="Table Web 2" w:semiHidden="1" w:unhideWhenUsed="1"/>
+    <w:lsdException w:name="Table Web 3" w:semiHidden="1" w:unhideWhenUsed="1"/>
     <w:lsdException w:name="Balloon Text" w:semiHidden="1" w:unhideWhenUsed="1"/>
     <w:lsdException w:name="Table Grid" w:uiPriority="59"/>
+    <w:lsdException w:name="Table Theme" w:semiHidden="1" w:unhideWhenUsed="1"/>
     <w:lsdException w:name="Placeholder Text" w:semiHidden="1"/>
     <w:lsdException w:name="No Spacing" w:uiPriority="1" w:qFormat="1"/>
     <w:lsdException w:name="Light Shading" w:uiPriority="60"/>

</xml_diff>